<commit_message>
altered summary result table
</commit_message>
<xml_diff>
--- a/Multiple Linear Regression_with_FTA.docx
+++ b/Multiple Linear Regression_with_FTA.docx
@@ -361,13 +361,8 @@
       <w:r>
         <w:t xml:space="preserve">(by </w:t>
       </w:r>
-      <w:proofErr w:type="spellStart"/>
-      <w:r>
-        <w:t>Breush</w:t>
-      </w:r>
-      <w:proofErr w:type="spellEnd"/>
-      <w:r>
-        <w:t>-Pagan Test</w:t>
+      <w:r>
+        <w:t>Breush-Pagan Test</w:t>
       </w:r>
       <w:r>
         <w:t>)</w:t>
@@ -411,15 +406,7 @@
         <w:t xml:space="preserve"> (by </w:t>
       </w:r>
       <w:r>
-        <w:t xml:space="preserve">Omnibus, </w:t>
-      </w:r>
-      <w:proofErr w:type="spellStart"/>
-      <w:r>
-        <w:t>Jarque-Bera</w:t>
-      </w:r>
-      <w:proofErr w:type="spellEnd"/>
-      <w:r>
-        <w:t xml:space="preserve"> </w:t>
+        <w:t xml:space="preserve">Omnibus, Jarque-Bera </w:t>
       </w:r>
       <w:r>
         <w:t>)</w:t>
@@ -1124,7 +1111,10 @@
               <w:ind w:left="0"/>
             </w:pPr>
             <w:r>
-              <w:t>0.087</w:t>
+              <w:t>0.0</w:t>
+            </w:r>
+            <w:r>
+              <w:t>48</w:t>
             </w:r>
           </w:p>
         </w:tc>
@@ -2048,15 +2038,7 @@
         <w:t xml:space="preserve"> </w:t>
       </w:r>
       <w:r>
-        <w:t xml:space="preserve">(e.g., </w:t>
-      </w:r>
-      <w:proofErr w:type="spellStart"/>
-      <w:r>
-        <w:t>FGx</w:t>
-      </w:r>
-      <w:proofErr w:type="spellEnd"/>
-      <w:r>
-        <w:t xml:space="preserve">)  were removed as they can be derived from the Two pointer and Three-pointer statistics (e.g., 2Px, 3Px) thus would be highly correlated </w:t>
+        <w:t xml:space="preserve">(e.g., FGx)  were removed as they can be derived from the Two pointer and Three-pointer statistics (e.g., 2Px, 3Px) thus would be highly correlated </w:t>
       </w:r>
     </w:p>
     <w:p>
@@ -3564,7 +3546,7 @@
           </mc:Choice>
           <mc:Fallback>
             <w:pict>
-              <v:group w14:anchorId="04786267" id="Group 33" o:spid="_x0000_s1026" style="position:absolute;margin-left:8.9pt;margin-top:4.25pt;width:515.15pt;height:422.65pt;z-index:251737088;mso-height-relative:margin" coordsize="65424,53677" o:gfxdata="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">
+              <v:group w14:anchorId="0306EF90" id="Group 33" o:spid="_x0000_s1026" style="position:absolute;margin-left:8.9pt;margin-top:4.25pt;width:515.15pt;height:422.65pt;z-index:251737088;mso-height-relative:margin" coordsize="65424,53677" o:gfxdata="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">
                 <v:shape id="Picture 12" o:spid="_x0000_s1027" type="#_x0000_t75" style="position:absolute;width:65424;height:8769;visibility:visible;mso-wrap-style:square" o:gfxdata="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" stroked="t" strokecolor="black [3213]" strokeweight="2.25pt">
                   <v:imagedata r:id="rId12" o:title="" cropright="2087f"/>
                   <v:path arrowok="t"/>
@@ -4303,7 +4285,13 @@
         <w:t xml:space="preserve">Setting all instances of nulls percentage and zero shot attempts to the median value </w:t>
       </w:r>
       <w:r>
-        <w:t xml:space="preserve">for the player position </w:t>
+        <w:t>for the player</w:t>
+      </w:r>
+      <w:r>
+        <w:t>’s</w:t>
+      </w:r>
+      <w:r>
+        <w:t xml:space="preserve"> position </w:t>
       </w:r>
     </w:p>
     <w:p>
@@ -4579,15 +4567,15 @@
         <mc:AlternateContent>
           <mc:Choice Requires="wpg">
             <w:drawing>
-              <wp:anchor distT="0" distB="0" distL="114300" distR="114300" simplePos="0" relativeHeight="251725824" behindDoc="0" locked="0" layoutInCell="1" allowOverlap="1" wp14:anchorId="4A637696" wp14:editId="67881A46">
+              <wp:anchor distT="0" distB="0" distL="114300" distR="114300" simplePos="0" relativeHeight="251725824" behindDoc="0" locked="0" layoutInCell="1" allowOverlap="1" wp14:anchorId="4A637696" wp14:editId="3CD0805E">
                 <wp:simplePos x="0" y="0"/>
                 <wp:positionH relativeFrom="column">
                   <wp:posOffset>1249045</wp:posOffset>
                 </wp:positionH>
                 <wp:positionV relativeFrom="paragraph">
-                  <wp:posOffset>266700</wp:posOffset>
+                  <wp:posOffset>111125</wp:posOffset>
                 </wp:positionV>
-                <wp:extent cx="5098415" cy="7596511"/>
+                <wp:extent cx="5098415" cy="7748913"/>
                 <wp:effectExtent l="0" t="0" r="6985" b="4445"/>
                 <wp:wrapNone/>
                 <wp:docPr id="30" name="Group 30"/>
@@ -4599,9 +4587,9 @@
                       <wpg:grpSpPr>
                         <a:xfrm>
                           <a:off x="0" y="0"/>
-                          <a:ext cx="5098415" cy="7596511"/>
-                          <a:chOff x="0" y="0"/>
-                          <a:chExt cx="5098415" cy="7596511"/>
+                          <a:ext cx="5098415" cy="7748913"/>
+                          <a:chOff x="0" y="-152400"/>
+                          <a:chExt cx="5098415" cy="7748913"/>
                         </a:xfrm>
                       </wpg:grpSpPr>
                       <wpg:grpSp>
@@ -4609,10 +4597,10 @@
                         <wpg:cNvGrpSpPr/>
                         <wpg:grpSpPr>
                           <a:xfrm>
-                            <a:off x="182880" y="0"/>
-                            <a:ext cx="4915535" cy="7596511"/>
-                            <a:chOff x="-12700" y="345440"/>
-                            <a:chExt cx="4915535" cy="7596511"/>
+                            <a:off x="182880" y="-152400"/>
+                            <a:ext cx="4915535" cy="7748913"/>
+                            <a:chOff x="-12700" y="193040"/>
+                            <a:chExt cx="4915535" cy="7748913"/>
                           </a:xfrm>
                         </wpg:grpSpPr>
                         <wpg:grpSp>
@@ -4620,10 +4608,10 @@
                           <wpg:cNvGrpSpPr/>
                           <wpg:grpSpPr>
                             <a:xfrm>
-                              <a:off x="190500" y="3686181"/>
-                              <a:ext cx="4432935" cy="4255770"/>
-                              <a:chOff x="740229" y="4150185"/>
-                              <a:chExt cx="4432935" cy="4255945"/>
+                              <a:off x="190500" y="3652521"/>
+                              <a:ext cx="4432935" cy="4289432"/>
+                              <a:chOff x="740229" y="4116522"/>
+                              <a:chExt cx="4432935" cy="4289608"/>
                             </a:xfrm>
                           </wpg:grpSpPr>
                           <wps:wsp>
@@ -4693,7 +4681,7 @@
                             <wps:cNvSpPr/>
                             <wps:spPr>
                               <a:xfrm flipH="1">
-                                <a:off x="2598964" y="4150185"/>
+                                <a:off x="2644684" y="4116522"/>
                                 <a:ext cx="359410" cy="696595"/>
                               </a:xfrm>
                               <a:prstGeom prst="downArrow">
@@ -4745,13 +4733,13 @@
                                 </a:ext>
                               </a:extLst>
                             </a:blip>
-                            <a:srcRect t="6596" b="4167"/>
+                            <a:srcRect t="6596" b="504"/>
                             <a:stretch/>
                           </pic:blipFill>
                           <pic:spPr bwMode="auto">
                             <a:xfrm>
-                              <a:off x="-12700" y="345440"/>
-                              <a:ext cx="4915535" cy="3264535"/>
+                              <a:off x="-12700" y="193040"/>
+                              <a:ext cx="4915535" cy="3398520"/>
                             </a:xfrm>
                             <a:prstGeom prst="rect">
                               <a:avLst/>
@@ -4787,7 +4775,7 @@
                         </pic:blipFill>
                         <pic:spPr bwMode="auto">
                           <a:xfrm>
-                            <a:off x="0" y="4069080"/>
+                            <a:off x="0" y="4095086"/>
                             <a:ext cx="4813935" cy="3099435"/>
                           </a:xfrm>
                           <a:prstGeom prst="rect">
@@ -4806,14 +4794,17 @@
                     </wpg:wgp>
                   </a:graphicData>
                 </a:graphic>
+                <wp14:sizeRelV relativeFrom="margin">
+                  <wp14:pctHeight>0</wp14:pctHeight>
+                </wp14:sizeRelV>
               </wp:anchor>
             </w:drawing>
           </mc:Choice>
           <mc:Fallback>
             <w:pict>
-              <v:group w14:anchorId="4A637696" id="Group 30" o:spid="_x0000_s1031" style="position:absolute;margin-left:98.35pt;margin-top:21pt;width:401.45pt;height:598.15pt;z-index:251725824" coordsize="50984,75965" o:gfxdata="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">
-                <v:group id="Group 3" o:spid="_x0000_s1032" style="position:absolute;left:1828;width:49156;height:75965" coordorigin="-127,3454" coordsize="49155,75965" o:gfxdata="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">
-                  <v:group id="Group 55" o:spid="_x0000_s1033" style="position:absolute;left:1905;top:36861;width:44329;height:42558" coordorigin="7402,41501" coordsize="44329,42559" o:gfxdata="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">
+              <v:group w14:anchorId="4A637696" id="Group 30" o:spid="_x0000_s1031" style="position:absolute;margin-left:98.35pt;margin-top:8.75pt;width:401.45pt;height:610.15pt;z-index:251725824;mso-height-relative:margin" coordorigin=",-1524" coordsize="50984,77489" o:gfxdata="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">
+                <v:group id="Group 3" o:spid="_x0000_s1032" style="position:absolute;left:1828;top:-1524;width:49156;height:77489" coordorigin="-127,1930" coordsize="49155,77489" o:gfxdata="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">
+                  <v:group id="Group 55" o:spid="_x0000_s1033" style="position:absolute;left:1905;top:36525;width:44329;height:42894" coordorigin="7402,41165" coordsize="44329,42896" o:gfxdata="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">
                     <v:shape id="Text Box 49" o:spid="_x0000_s1034" type="#_x0000_t202" style="position:absolute;left:7402;top:80003;width:44329;height:4058;visibility:visible;mso-wrap-style:square;v-text-anchor:top" o:gfxdata="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" stroked="f">
                       <v:textbox style="mso-fit-shape-to-text:t" inset="0,0,0,0">
                         <w:txbxContent>
@@ -4853,13 +4844,13 @@
                         </w:txbxContent>
                       </v:textbox>
                     </v:shape>
-                    <v:shape id="Arrow: Down 51" o:spid="_x0000_s1035" type="#_x0000_t67" style="position:absolute;left:25989;top:41501;width:3594;height:6966;flip:x;visibility:visible;mso-wrap-style:square;v-text-anchor:middle" o:gfxdata="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" adj="16028" filled="f" strokecolor="black [3213]" strokeweight="1pt"/>
+                    <v:shape id="Arrow: Down 51" o:spid="_x0000_s1035" type="#_x0000_t67" style="position:absolute;left:26446;top:41165;width:3594;height:6966;flip:x;visibility:visible;mso-wrap-style:square;v-text-anchor:middle" o:gfxdata="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" adj="16028" filled="f" strokecolor="black [3213]" strokeweight="1pt"/>
                   </v:group>
-                  <v:shape id="Picture 1" o:spid="_x0000_s1036" type="#_x0000_t75" style="position:absolute;left:-127;top:3454;width:49155;height:32645;visibility:visible;mso-wrap-style:square" o:gfxdata="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">
-                    <v:imagedata r:id="rId17" o:title="" croptop="4323f" cropbottom="2731f"/>
+                  <v:shape id="Picture 1" o:spid="_x0000_s1036" type="#_x0000_t75" style="position:absolute;left:-127;top:1930;width:49155;height:33985;visibility:visible;mso-wrap-style:square" o:gfxdata="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">
+                    <v:imagedata r:id="rId17" o:title="" croptop="4323f" cropbottom="330f"/>
                   </v:shape>
                 </v:group>
-                <v:shape id="Picture 9" o:spid="_x0000_s1037" type="#_x0000_t75" style="position:absolute;top:40690;width:48139;height:30995;visibility:visible;mso-wrap-style:square" o:gfxdata="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">
+                <v:shape id="Picture 9" o:spid="_x0000_s1037" type="#_x0000_t75" style="position:absolute;top:40950;width:48139;height:30995;visibility:visible;mso-wrap-style:square" o:gfxdata="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">
                   <v:imagedata r:id="rId18" o:title="" croptop="4964f"/>
                 </v:shape>
               </v:group>
@@ -5842,15 +5833,7 @@
         <w:t>as</w:t>
       </w:r>
       <w:r>
-        <w:t xml:space="preserve"> ‘</w:t>
-      </w:r>
-      <w:proofErr w:type="spellStart"/>
-      <w:r>
-        <w:t>lmplot</w:t>
-      </w:r>
-      <w:proofErr w:type="spellEnd"/>
-      <w:r>
-        <w:t>’ to gauge how a player’s position might affect the relationship between TOV and AST/2PA</w:t>
+        <w:t xml:space="preserve"> ‘lmplot’ to gauge how a player’s position might affect the relationship between TOV and AST/2PA</w:t>
       </w:r>
       <w:r>
         <w:t>/FTA</w:t>
@@ -8194,7 +8177,10 @@
               <w:ind w:left="0"/>
             </w:pPr>
             <w:r>
-              <w:t>0.087</w:t>
+              <w:t>0.0</w:t>
+            </w:r>
+            <w:r>
+              <w:t>48</w:t>
             </w:r>
           </w:p>
         </w:tc>
@@ -8830,15 +8816,7 @@
         <w:t>’s</w:t>
       </w:r>
       <w:r>
-        <w:t xml:space="preserve"> skill (</w:t>
-      </w:r>
-      <w:proofErr w:type="gramStart"/>
-      <w:r>
-        <w:t>e.g.</w:t>
-      </w:r>
-      <w:proofErr w:type="gramEnd"/>
-      <w:r>
-        <w:t xml:space="preserve"> </w:t>
+        <w:t xml:space="preserve"> skill (e.g. </w:t>
       </w:r>
       <w:r>
         <w:t xml:space="preserve">passing </w:t>
@@ -8948,15 +8926,7 @@
         </w:tabs>
       </w:pPr>
       <w:r>
-        <w:t>The error metrics show that there is low absolute error (</w:t>
-      </w:r>
-      <w:proofErr w:type="gramStart"/>
-      <w:r>
-        <w:t>i.e.</w:t>
-      </w:r>
-      <w:proofErr w:type="gramEnd"/>
-      <w:r>
-        <w:t xml:space="preserve"> small RMSE) between the best-fit hyperplane and the datapoints. However, when analysing the error in relative terms it is notable. </w:t>
+        <w:t xml:space="preserve">The error metrics show that there is low absolute error (i.e. small RMSE) between the best-fit hyperplane and the datapoints. However, when analysing the error in relative terms it is notable. </w:t>
       </w:r>
     </w:p>
     <w:p>
@@ -8988,15 +8958,7 @@
         </w:tabs>
       </w:pPr>
       <w:r>
-        <w:t>It should be noted though that the RMSE is only larger than 0.27% of all TOV observations (</w:t>
-      </w:r>
-      <w:proofErr w:type="gramStart"/>
-      <w:r>
-        <w:t>i.e.</w:t>
-      </w:r>
-      <w:proofErr w:type="gramEnd"/>
-      <w:r>
-        <w:t xml:space="preserve"> 35 out of </w:t>
+        <w:t xml:space="preserve">It should be noted though that the RMSE is only larger than 0.27% of all TOV observations (i.e. 35 out of </w:t>
       </w:r>
       <w:r>
         <w:t xml:space="preserve">12738 </w:t>
@@ -9107,15 +9069,7 @@
         <w:ind w:left="1080"/>
       </w:pPr>
       <w:r>
-        <w:t xml:space="preserve">Using the </w:t>
-      </w:r>
-      <w:proofErr w:type="spellStart"/>
-      <w:r>
-        <w:t>Breush</w:t>
-      </w:r>
-      <w:proofErr w:type="spellEnd"/>
-      <w:r>
-        <w:t xml:space="preserve">-Pagan test it was found that at 95% confidence interval NO heteroscedasticity </w:t>
+        <w:t xml:space="preserve">Using the Breush-Pagan test it was found that at 95% confidence interval NO heteroscedasticity </w:t>
       </w:r>
       <w:r>
         <w:t xml:space="preserve">was </w:t>
@@ -9251,15 +9205,7 @@
         </w:numPr>
       </w:pPr>
       <w:r>
-        <w:t xml:space="preserve">This is not a severe issue as the dataset used is </w:t>
-      </w:r>
-      <w:proofErr w:type="gramStart"/>
-      <w:r>
-        <w:t>fairly large</w:t>
-      </w:r>
-      <w:proofErr w:type="gramEnd"/>
-      <w:r>
-        <w:t xml:space="preserve"> and the degree of non-normality is low </w:t>
+        <w:t xml:space="preserve">This is not a severe issue as the dataset used is fairly large and the degree of non-normality is low </w:t>
       </w:r>
     </w:p>
     <w:p>
@@ -9888,15 +9834,7 @@
         </w:numPr>
       </w:pPr>
       <w:r>
-        <w:t>To assess the validity of the results generated from the train-test split (</w:t>
-      </w:r>
-      <w:proofErr w:type="gramStart"/>
-      <w:r>
-        <w:t>i.e.</w:t>
-      </w:r>
-      <w:proofErr w:type="gramEnd"/>
-      <w:r>
-        <w:t xml:space="preserve"> R</w:t>
+        <w:t>To assess the validity of the results generated from the train-test split (i.e. R</w:t>
       </w:r>
       <w:r>
         <w:rPr>
@@ -9917,15 +9855,7 @@
         </w:numPr>
       </w:pPr>
       <w:r>
-        <w:t xml:space="preserve">The means for all metrics used for cross validation were </w:t>
-      </w:r>
-      <w:proofErr w:type="gramStart"/>
-      <w:r>
-        <w:t>similar to</w:t>
-      </w:r>
-      <w:proofErr w:type="gramEnd"/>
-      <w:r>
-        <w:t xml:space="preserve"> the resulting metrics from the train-test split</w:t>
+        <w:t>The means for all metrics used for cross validation were similar to the resulting metrics from the train-test split</w:t>
       </w:r>
     </w:p>
     <w:p>

</xml_diff>